<commit_message>
added agenda week 9
</commit_message>
<xml_diff>
--- a/agendas/Meeting_Agenda_9.docx
+++ b/agendas/Meeting_Agenda_9.docx
@@ -29,16 +29,7 @@
           <w:sz w:val="24"/>
           <w:szCs w:val="24"/>
         </w:rPr>
-        <w:t xml:space="preserve"> </w:t>
-      </w:r>
-      <w:r>
-        <w:rPr>
-          <w:rFonts w:ascii="Times New Roman" w:hAnsi="Times New Roman" w:cs="Times New Roman"/>
-          <w:b/>
-          <w:sz w:val="24"/>
-          <w:szCs w:val="24"/>
-        </w:rPr>
-        <w:t>9</w:t>
+        <w:t xml:space="preserve"> NAME </w:t>
       </w:r>
     </w:p>
     <w:p>
@@ -93,14 +84,7 @@
           <w:sz w:val="28"/>
           <w:szCs w:val="28"/>
         </w:rPr>
-        <w:t>9</w:t>
-      </w:r>
-      <w:r>
-        <w:rPr>
-          <w:sz w:val="28"/>
-          <w:szCs w:val="28"/>
-        </w:rPr>
-        <w:t xml:space="preserve"> </w:t>
+        <w:t xml:space="preserve"># </w:t>
       </w:r>
       <w:r>
         <w:rPr>
@@ -142,7 +126,23 @@
           <w:sz w:val="24"/>
           <w:szCs w:val="24"/>
         </w:rPr>
-        <w:t>10am</w:t>
+        <w:t>9</w:t>
+      </w:r>
+      <w:r>
+        <w:rPr>
+          <w:rFonts w:ascii="Times New Roman" w:hAnsi="Times New Roman" w:cs="Times New Roman"/>
+          <w:sz w:val="24"/>
+          <w:szCs w:val="24"/>
+        </w:rPr>
+        <w:t>:15</w:t>
+      </w:r>
+      <w:r>
+        <w:rPr>
+          <w:rFonts w:ascii="Times New Roman" w:hAnsi="Times New Roman" w:cs="Times New Roman"/>
+          <w:sz w:val="24"/>
+          <w:szCs w:val="24"/>
+        </w:rPr>
+        <w:t>am</w:t>
       </w:r>
     </w:p>
     <w:p>
@@ -168,7 +168,7 @@
           <w:sz w:val="24"/>
           <w:szCs w:val="24"/>
         </w:rPr>
-        <w:t>29/09/2021</w:t>
+        <w:t>1/10/2021</w:t>
       </w:r>
     </w:p>
     <w:p>
@@ -194,15 +194,7 @@
           <w:sz w:val="24"/>
           <w:szCs w:val="24"/>
         </w:rPr>
-        <w:t xml:space="preserve"> </w:t>
-      </w:r>
-      <w:r>
-        <w:rPr>
-          <w:rFonts w:ascii="Times New Roman" w:hAnsi="Times New Roman" w:cs="Times New Roman"/>
-          <w:sz w:val="24"/>
-          <w:szCs w:val="24"/>
-        </w:rPr>
-        <w:t>Digital conference (Zoom)</w:t>
+        <w:t xml:space="preserve"> Digital Conference (Microsoft Teams)</w:t>
       </w:r>
     </w:p>
     <w:tbl>
@@ -317,6 +309,36 @@
               <w:t>Any personal progress</w:t>
             </w:r>
           </w:p>
+        </w:tc>
+      </w:tr>
+      <w:tr>
+        <w:tc>
+          <w:tcPr>
+            <w:tcW w:w="1555" w:type="dxa"/>
+          </w:tcPr>
+          <w:p>
+            <w:pPr>
+              <w:spacing w:line="360" w:lineRule="auto"/>
+              <w:rPr>
+                <w:rFonts w:ascii="Times New Roman" w:hAnsi="Times New Roman" w:cs="Times New Roman"/>
+                <w:sz w:val="24"/>
+                <w:szCs w:val="24"/>
+              </w:rPr>
+            </w:pPr>
+            <w:r>
+              <w:rPr>
+                <w:rFonts w:ascii="Times New Roman" w:hAnsi="Times New Roman" w:cs="Times New Roman"/>
+                <w:sz w:val="24"/>
+                <w:szCs w:val="24"/>
+              </w:rPr>
+              <w:t>Discussions/Clarifications</w:t>
+            </w:r>
+          </w:p>
+        </w:tc>
+        <w:tc>
+          <w:tcPr>
+            <w:tcW w:w="7795" w:type="dxa"/>
+          </w:tcPr>
           <w:p>
             <w:pPr>
               <w:pStyle w:val="ListParagraph"/>
@@ -337,56 +359,9 @@
                 <w:sz w:val="24"/>
                 <w:szCs w:val="24"/>
               </w:rPr>
-              <w:t>Sprint 2 Individual assessment cut-off 1</w:t>
-            </w:r>
-            <w:r>
-              <w:rPr>
-                <w:rFonts w:ascii="Times New Roman" w:hAnsi="Times New Roman" w:cs="Times New Roman"/>
-                <w:sz w:val="24"/>
-                <w:szCs w:val="24"/>
-                <w:vertAlign w:val="superscript"/>
-              </w:rPr>
-              <w:t>st</w:t>
-            </w:r>
-            <w:r>
-              <w:rPr>
-                <w:rFonts w:ascii="Times New Roman" w:hAnsi="Times New Roman" w:cs="Times New Roman"/>
-                <w:sz w:val="24"/>
-                <w:szCs w:val="24"/>
-              </w:rPr>
-              <w:t xml:space="preserve"> Oct</w:t>
-            </w:r>
-          </w:p>
-        </w:tc>
-      </w:tr>
-      <w:tr>
-        <w:tc>
-          <w:tcPr>
-            <w:tcW w:w="1555" w:type="dxa"/>
-          </w:tcPr>
-          <w:p>
-            <w:pPr>
-              <w:spacing w:line="360" w:lineRule="auto"/>
-              <w:rPr>
-                <w:rFonts w:ascii="Times New Roman" w:hAnsi="Times New Roman" w:cs="Times New Roman"/>
-                <w:sz w:val="24"/>
-                <w:szCs w:val="24"/>
-              </w:rPr>
-            </w:pPr>
-            <w:r>
-              <w:rPr>
-                <w:rFonts w:ascii="Times New Roman" w:hAnsi="Times New Roman" w:cs="Times New Roman"/>
-                <w:sz w:val="24"/>
-                <w:szCs w:val="24"/>
-              </w:rPr>
-              <w:t>Discussions/Clarifications</w:t>
-            </w:r>
-          </w:p>
-        </w:tc>
-        <w:tc>
-          <w:tcPr>
-            <w:tcW w:w="7795" w:type="dxa"/>
-          </w:tcPr>
+              <w:t>Discuss feedback from client</w:t>
+            </w:r>
+          </w:p>
           <w:p>
             <w:pPr>
               <w:pStyle w:val="ListParagraph"/>
@@ -407,7 +382,7 @@
                 <w:sz w:val="24"/>
                 <w:szCs w:val="24"/>
               </w:rPr>
-              <w:t>New Project Manager needed</w:t>
+              <w:t>Review current tasks</w:t>
             </w:r>
           </w:p>
           <w:p>
@@ -430,23 +405,7 @@
                 <w:sz w:val="24"/>
                 <w:szCs w:val="24"/>
               </w:rPr>
-              <w:t>Other</w:t>
-            </w:r>
-            <w:r>
-              <w:rPr>
-                <w:rFonts w:ascii="Times New Roman" w:hAnsi="Times New Roman" w:cs="Times New Roman"/>
-                <w:sz w:val="24"/>
-                <w:szCs w:val="24"/>
-              </w:rPr>
-              <w:t xml:space="preserve"> team member</w:t>
-            </w:r>
-            <w:r>
-              <w:rPr>
-                <w:rFonts w:ascii="Times New Roman" w:hAnsi="Times New Roman" w:cs="Times New Roman"/>
-                <w:sz w:val="24"/>
-                <w:szCs w:val="24"/>
-              </w:rPr>
-              <w:t xml:space="preserve"> roles rearranged</w:t>
+              <w:t>Assign tasks on GitHub</w:t>
             </w:r>
           </w:p>
           <w:p>
@@ -469,7 +428,7 @@
                 <w:sz w:val="24"/>
                 <w:szCs w:val="24"/>
               </w:rPr>
-              <w:t>Don’t forget to check the repository “Issues” tab</w:t>
+              <w:t>Review $100 test</w:t>
             </w:r>
           </w:p>
         </w:tc>
@@ -522,7 +481,7 @@
                 <w:sz w:val="24"/>
                 <w:szCs w:val="24"/>
               </w:rPr>
-              <w:t>Work on “Issues” from repository</w:t>
+              <w:t>Work on issues from GitHub</w:t>
             </w:r>
           </w:p>
         </w:tc>
@@ -575,7 +534,952 @@
                 <w:sz w:val="24"/>
                 <w:szCs w:val="24"/>
               </w:rPr>
-              <w:t>Sprint 3 preparation</w:t>
+              <w:t>Review progress</w:t>
+            </w:r>
+          </w:p>
+          <w:p>
+            <w:pPr>
+              <w:pStyle w:val="ListParagraph"/>
+              <w:numPr>
+                <w:ilvl w:val="0"/>
+                <w:numId w:val="1"/>
+              </w:numPr>
+              <w:spacing w:line="360" w:lineRule="auto"/>
+              <w:rPr>
+                <w:rFonts w:ascii="Times New Roman" w:hAnsi="Times New Roman" w:cs="Times New Roman"/>
+                <w:sz w:val="24"/>
+                <w:szCs w:val="24"/>
+              </w:rPr>
+            </w:pPr>
+            <w:r>
+              <w:rPr>
+                <w:rFonts w:ascii="Times New Roman" w:hAnsi="Times New Roman" w:cs="Times New Roman"/>
+                <w:sz w:val="24"/>
+                <w:szCs w:val="24"/>
+              </w:rPr>
+              <w:t>Ask client for any clarifications</w:t>
+            </w:r>
+          </w:p>
+        </w:tc>
+      </w:tr>
+    </w:tbl>
+    <w:p/>
+    <w:tbl>
+      <w:tblPr>
+        <w:tblStyle w:val="TableGrid"/>
+        <w:tblW w:w="9016" w:type="dxa"/>
+        <w:tblLook w:val="04A0" w:firstRow="1" w:lastRow="0" w:firstColumn="1" w:lastColumn="0" w:noHBand="0" w:noVBand="1"/>
+      </w:tblPr>
+      <w:tblGrid>
+        <w:gridCol w:w="3682"/>
+        <w:gridCol w:w="827"/>
+        <w:gridCol w:w="3709"/>
+        <w:gridCol w:w="798"/>
+      </w:tblGrid>
+      <w:tr>
+        <w:tc>
+          <w:tcPr>
+            <w:tcW w:w="3681" w:type="dxa"/>
+            <w:tcBorders>
+              <w:top w:val="single" w:sz="4" w:space="0" w:color="auto"/>
+              <w:left w:val="single" w:sz="4" w:space="0" w:color="auto"/>
+              <w:bottom w:val="single" w:sz="4" w:space="0" w:color="auto"/>
+              <w:right w:val="single" w:sz="4" w:space="0" w:color="auto"/>
+            </w:tcBorders>
+            <w:hideMark/>
+          </w:tcPr>
+          <w:p>
+            <w:pPr>
+              <w:rPr>
+                <w:b/>
+                <w:bCs/>
+                <w:lang w:val="en-US"/>
+              </w:rPr>
+            </w:pPr>
+            <w:r>
+              <w:rPr>
+                <w:b/>
+                <w:bCs/>
+                <w:lang w:val="en-US"/>
+              </w:rPr>
+              <w:t>User</w:t>
+            </w:r>
+          </w:p>
+        </w:tc>
+        <w:tc>
+          <w:tcPr>
+            <w:tcW w:w="827" w:type="dxa"/>
+            <w:tcBorders>
+              <w:top w:val="single" w:sz="4" w:space="0" w:color="auto"/>
+              <w:left w:val="single" w:sz="4" w:space="0" w:color="auto"/>
+              <w:bottom w:val="single" w:sz="4" w:space="0" w:color="auto"/>
+              <w:right w:val="single" w:sz="4" w:space="0" w:color="auto"/>
+            </w:tcBorders>
+            <w:hideMark/>
+          </w:tcPr>
+          <w:p>
+            <w:pPr>
+              <w:rPr>
+                <w:b/>
+                <w:bCs/>
+                <w:lang w:val="en-US"/>
+              </w:rPr>
+            </w:pPr>
+            <w:r>
+              <w:rPr>
+                <w:b/>
+                <w:bCs/>
+                <w:lang w:val="en-US"/>
+              </w:rPr>
+              <w:t>$</w:t>
+            </w:r>
+          </w:p>
+        </w:tc>
+        <w:tc>
+          <w:tcPr>
+            <w:tcW w:w="3709" w:type="dxa"/>
+            <w:tcBorders>
+              <w:top w:val="single" w:sz="4" w:space="0" w:color="auto"/>
+              <w:left w:val="single" w:sz="4" w:space="0" w:color="auto"/>
+              <w:bottom w:val="single" w:sz="4" w:space="0" w:color="auto"/>
+              <w:right w:val="single" w:sz="4" w:space="0" w:color="auto"/>
+            </w:tcBorders>
+            <w:hideMark/>
+          </w:tcPr>
+          <w:p>
+            <w:pPr>
+              <w:rPr>
+                <w:b/>
+                <w:bCs/>
+                <w:lang w:val="en-US"/>
+              </w:rPr>
+            </w:pPr>
+            <w:r>
+              <w:rPr>
+                <w:b/>
+                <w:bCs/>
+                <w:lang w:val="en-US"/>
+              </w:rPr>
+              <w:t>Developer</w:t>
+            </w:r>
+          </w:p>
+        </w:tc>
+        <w:tc>
+          <w:tcPr>
+            <w:tcW w:w="798" w:type="dxa"/>
+            <w:tcBorders>
+              <w:top w:val="single" w:sz="4" w:space="0" w:color="auto"/>
+              <w:left w:val="single" w:sz="4" w:space="0" w:color="auto"/>
+              <w:bottom w:val="single" w:sz="4" w:space="0" w:color="auto"/>
+              <w:right w:val="single" w:sz="4" w:space="0" w:color="auto"/>
+            </w:tcBorders>
+            <w:hideMark/>
+          </w:tcPr>
+          <w:p>
+            <w:pPr>
+              <w:rPr>
+                <w:b/>
+                <w:bCs/>
+                <w:lang w:val="en-US"/>
+              </w:rPr>
+            </w:pPr>
+            <w:r>
+              <w:rPr>
+                <w:b/>
+                <w:bCs/>
+                <w:lang w:val="en-US"/>
+              </w:rPr>
+              <w:t>$</w:t>
+            </w:r>
+          </w:p>
+        </w:tc>
+      </w:tr>
+      <w:tr>
+        <w:tc>
+          <w:tcPr>
+            <w:tcW w:w="3681" w:type="dxa"/>
+            <w:tcBorders>
+              <w:top w:val="single" w:sz="4" w:space="0" w:color="auto"/>
+              <w:left w:val="single" w:sz="4" w:space="0" w:color="auto"/>
+              <w:bottom w:val="single" w:sz="4" w:space="0" w:color="auto"/>
+              <w:right w:val="single" w:sz="4" w:space="0" w:color="auto"/>
+            </w:tcBorders>
+            <w:hideMark/>
+          </w:tcPr>
+          <w:p>
+            <w:pPr>
+              <w:rPr>
+                <w:lang w:val="en-US"/>
+              </w:rPr>
+            </w:pPr>
+            <w:r>
+              <w:rPr>
+                <w:highlight w:val="green"/>
+                <w:lang w:val="en-US"/>
+              </w:rPr>
+              <w:t>See 3D Environment</w:t>
+            </w:r>
+          </w:p>
+        </w:tc>
+        <w:tc>
+          <w:tcPr>
+            <w:tcW w:w="827" w:type="dxa"/>
+            <w:tcBorders>
+              <w:top w:val="single" w:sz="4" w:space="0" w:color="auto"/>
+              <w:left w:val="single" w:sz="4" w:space="0" w:color="auto"/>
+              <w:bottom w:val="single" w:sz="4" w:space="0" w:color="auto"/>
+              <w:right w:val="single" w:sz="4" w:space="0" w:color="auto"/>
+            </w:tcBorders>
+            <w:hideMark/>
+          </w:tcPr>
+          <w:p>
+            <w:pPr>
+              <w:rPr>
+                <w:lang w:val="en-US"/>
+              </w:rPr>
+            </w:pPr>
+            <w:r>
+              <w:rPr>
+                <w:lang w:val="en-US"/>
+              </w:rPr>
+              <w:t>5</w:t>
+            </w:r>
+          </w:p>
+        </w:tc>
+        <w:tc>
+          <w:tcPr>
+            <w:tcW w:w="3709" w:type="dxa"/>
+            <w:tcBorders>
+              <w:top w:val="single" w:sz="4" w:space="0" w:color="auto"/>
+              <w:left w:val="single" w:sz="4" w:space="0" w:color="auto"/>
+              <w:bottom w:val="single" w:sz="4" w:space="0" w:color="auto"/>
+              <w:right w:val="single" w:sz="4" w:space="0" w:color="auto"/>
+            </w:tcBorders>
+            <w:hideMark/>
+          </w:tcPr>
+          <w:p>
+            <w:pPr>
+              <w:rPr>
+                <w:lang w:val="en-US"/>
+              </w:rPr>
+            </w:pPr>
+            <w:r>
+              <w:rPr>
+                <w:highlight w:val="yellow"/>
+                <w:lang w:val="en-US"/>
+              </w:rPr>
+              <w:t>Input Custom Fields</w:t>
+            </w:r>
+          </w:p>
+        </w:tc>
+        <w:tc>
+          <w:tcPr>
+            <w:tcW w:w="798" w:type="dxa"/>
+            <w:tcBorders>
+              <w:top w:val="single" w:sz="4" w:space="0" w:color="auto"/>
+              <w:left w:val="single" w:sz="4" w:space="0" w:color="auto"/>
+              <w:bottom w:val="single" w:sz="4" w:space="0" w:color="auto"/>
+              <w:right w:val="single" w:sz="4" w:space="0" w:color="auto"/>
+            </w:tcBorders>
+            <w:hideMark/>
+          </w:tcPr>
+          <w:p>
+            <w:pPr>
+              <w:rPr>
+                <w:lang w:val="en-US"/>
+              </w:rPr>
+            </w:pPr>
+            <w:r>
+              <w:rPr>
+                <w:lang w:val="en-US"/>
+              </w:rPr>
+              <w:t>10</w:t>
+            </w:r>
+          </w:p>
+        </w:tc>
+      </w:tr>
+      <w:tr>
+        <w:tc>
+          <w:tcPr>
+            <w:tcW w:w="3681" w:type="dxa"/>
+            <w:tcBorders>
+              <w:top w:val="single" w:sz="4" w:space="0" w:color="auto"/>
+              <w:left w:val="single" w:sz="4" w:space="0" w:color="auto"/>
+              <w:bottom w:val="single" w:sz="4" w:space="0" w:color="auto"/>
+              <w:right w:val="single" w:sz="4" w:space="0" w:color="auto"/>
+            </w:tcBorders>
+            <w:hideMark/>
+          </w:tcPr>
+          <w:p>
+            <w:pPr>
+              <w:rPr>
+                <w:lang w:val="en-US"/>
+              </w:rPr>
+            </w:pPr>
+            <w:r>
+              <w:rPr>
+                <w:highlight w:val="green"/>
+                <w:lang w:val="en-US"/>
+              </w:rPr>
+              <w:t>Change Particles</w:t>
+            </w:r>
+          </w:p>
+        </w:tc>
+        <w:tc>
+          <w:tcPr>
+            <w:tcW w:w="827" w:type="dxa"/>
+            <w:tcBorders>
+              <w:top w:val="single" w:sz="4" w:space="0" w:color="auto"/>
+              <w:left w:val="single" w:sz="4" w:space="0" w:color="auto"/>
+              <w:bottom w:val="single" w:sz="4" w:space="0" w:color="auto"/>
+              <w:right w:val="single" w:sz="4" w:space="0" w:color="auto"/>
+            </w:tcBorders>
+            <w:hideMark/>
+          </w:tcPr>
+          <w:p>
+            <w:pPr>
+              <w:rPr>
+                <w:lang w:val="en-US"/>
+              </w:rPr>
+            </w:pPr>
+            <w:r>
+              <w:rPr>
+                <w:lang w:val="en-US"/>
+              </w:rPr>
+              <w:t>5</w:t>
+            </w:r>
+          </w:p>
+        </w:tc>
+        <w:tc>
+          <w:tcPr>
+            <w:tcW w:w="3709" w:type="dxa"/>
+            <w:tcBorders>
+              <w:top w:val="single" w:sz="4" w:space="0" w:color="auto"/>
+              <w:left w:val="single" w:sz="4" w:space="0" w:color="auto"/>
+              <w:bottom w:val="single" w:sz="4" w:space="0" w:color="auto"/>
+              <w:right w:val="single" w:sz="4" w:space="0" w:color="auto"/>
+            </w:tcBorders>
+            <w:hideMark/>
+          </w:tcPr>
+          <w:p>
+            <w:pPr>
+              <w:rPr>
+                <w:lang w:val="en-US"/>
+              </w:rPr>
+            </w:pPr>
+            <w:r>
+              <w:rPr>
+                <w:highlight w:val="yellow"/>
+                <w:lang w:val="en-US"/>
+              </w:rPr>
+              <w:t>Input Custom Particle Interaction</w:t>
+            </w:r>
+          </w:p>
+        </w:tc>
+        <w:tc>
+          <w:tcPr>
+            <w:tcW w:w="798" w:type="dxa"/>
+            <w:tcBorders>
+              <w:top w:val="single" w:sz="4" w:space="0" w:color="auto"/>
+              <w:left w:val="single" w:sz="4" w:space="0" w:color="auto"/>
+              <w:bottom w:val="single" w:sz="4" w:space="0" w:color="auto"/>
+              <w:right w:val="single" w:sz="4" w:space="0" w:color="auto"/>
+            </w:tcBorders>
+            <w:hideMark/>
+          </w:tcPr>
+          <w:p>
+            <w:pPr>
+              <w:rPr>
+                <w:lang w:val="en-US"/>
+              </w:rPr>
+            </w:pPr>
+            <w:r>
+              <w:rPr>
+                <w:lang w:val="en-US"/>
+              </w:rPr>
+              <w:t>10</w:t>
+            </w:r>
+          </w:p>
+        </w:tc>
+      </w:tr>
+      <w:tr>
+        <w:tc>
+          <w:tcPr>
+            <w:tcW w:w="3681" w:type="dxa"/>
+            <w:tcBorders>
+              <w:top w:val="single" w:sz="4" w:space="0" w:color="auto"/>
+              <w:left w:val="single" w:sz="4" w:space="0" w:color="auto"/>
+              <w:bottom w:val="single" w:sz="4" w:space="0" w:color="auto"/>
+              <w:right w:val="single" w:sz="4" w:space="0" w:color="auto"/>
+            </w:tcBorders>
+            <w:hideMark/>
+          </w:tcPr>
+          <w:p>
+            <w:pPr>
+              <w:rPr>
+                <w:lang w:val="en-US"/>
+              </w:rPr>
+            </w:pPr>
+            <w:r>
+              <w:rPr>
+                <w:highlight w:val="green"/>
+                <w:lang w:val="en-US"/>
+              </w:rPr>
+              <w:t>Adjust Timescale</w:t>
+            </w:r>
+          </w:p>
+        </w:tc>
+        <w:tc>
+          <w:tcPr>
+            <w:tcW w:w="827" w:type="dxa"/>
+            <w:tcBorders>
+              <w:top w:val="single" w:sz="4" w:space="0" w:color="auto"/>
+              <w:left w:val="single" w:sz="4" w:space="0" w:color="auto"/>
+              <w:bottom w:val="single" w:sz="4" w:space="0" w:color="auto"/>
+              <w:right w:val="single" w:sz="4" w:space="0" w:color="auto"/>
+            </w:tcBorders>
+            <w:hideMark/>
+          </w:tcPr>
+          <w:p>
+            <w:pPr>
+              <w:rPr>
+                <w:lang w:val="en-US"/>
+              </w:rPr>
+            </w:pPr>
+            <w:r>
+              <w:rPr>
+                <w:lang w:val="en-US"/>
+              </w:rPr>
+              <w:t>10</w:t>
+            </w:r>
+          </w:p>
+        </w:tc>
+        <w:tc>
+          <w:tcPr>
+            <w:tcW w:w="3709" w:type="dxa"/>
+            <w:tcBorders>
+              <w:top w:val="single" w:sz="4" w:space="0" w:color="auto"/>
+              <w:left w:val="single" w:sz="4" w:space="0" w:color="auto"/>
+              <w:bottom w:val="single" w:sz="4" w:space="0" w:color="auto"/>
+              <w:right w:val="single" w:sz="4" w:space="0" w:color="auto"/>
+            </w:tcBorders>
+            <w:hideMark/>
+          </w:tcPr>
+          <w:p>
+            <w:pPr>
+              <w:rPr>
+                <w:highlight w:val="red"/>
+                <w:lang w:val="en-US"/>
+              </w:rPr>
+            </w:pPr>
+            <w:r>
+              <w:rPr>
+                <w:highlight w:val="red"/>
+                <w:lang w:val="en-US"/>
+              </w:rPr>
+              <w:t>Collision event detection</w:t>
+            </w:r>
+          </w:p>
+        </w:tc>
+        <w:tc>
+          <w:tcPr>
+            <w:tcW w:w="798" w:type="dxa"/>
+            <w:tcBorders>
+              <w:top w:val="single" w:sz="4" w:space="0" w:color="auto"/>
+              <w:left w:val="single" w:sz="4" w:space="0" w:color="auto"/>
+              <w:bottom w:val="single" w:sz="4" w:space="0" w:color="auto"/>
+              <w:right w:val="single" w:sz="4" w:space="0" w:color="auto"/>
+            </w:tcBorders>
+            <w:hideMark/>
+          </w:tcPr>
+          <w:p>
+            <w:pPr>
+              <w:rPr>
+                <w:lang w:val="en-US"/>
+              </w:rPr>
+            </w:pPr>
+            <w:r>
+              <w:rPr>
+                <w:lang w:val="en-US"/>
+              </w:rPr>
+              <w:t>10</w:t>
+            </w:r>
+          </w:p>
+        </w:tc>
+      </w:tr>
+      <w:tr>
+        <w:tc>
+          <w:tcPr>
+            <w:tcW w:w="3681" w:type="dxa"/>
+            <w:tcBorders>
+              <w:top w:val="single" w:sz="4" w:space="0" w:color="auto"/>
+              <w:left w:val="single" w:sz="4" w:space="0" w:color="auto"/>
+              <w:bottom w:val="single" w:sz="4" w:space="0" w:color="auto"/>
+              <w:right w:val="single" w:sz="4" w:space="0" w:color="auto"/>
+            </w:tcBorders>
+            <w:hideMark/>
+          </w:tcPr>
+          <w:p>
+            <w:pPr>
+              <w:rPr>
+                <w:lang w:val="en-US"/>
+              </w:rPr>
+            </w:pPr>
+            <w:proofErr w:type="spellStart"/>
+            <w:r>
+              <w:rPr>
+                <w:highlight w:val="yellow"/>
+                <w:lang w:val="en-US"/>
+              </w:rPr>
+              <w:t>Visualise</w:t>
+            </w:r>
+            <w:proofErr w:type="spellEnd"/>
+            <w:r>
+              <w:rPr>
+                <w:highlight w:val="yellow"/>
+                <w:lang w:val="en-US"/>
+              </w:rPr>
+              <w:t xml:space="preserve"> Scale</w:t>
+            </w:r>
+          </w:p>
+        </w:tc>
+        <w:tc>
+          <w:tcPr>
+            <w:tcW w:w="827" w:type="dxa"/>
+            <w:tcBorders>
+              <w:top w:val="single" w:sz="4" w:space="0" w:color="auto"/>
+              <w:left w:val="single" w:sz="4" w:space="0" w:color="auto"/>
+              <w:bottom w:val="single" w:sz="4" w:space="0" w:color="auto"/>
+              <w:right w:val="single" w:sz="4" w:space="0" w:color="auto"/>
+            </w:tcBorders>
+            <w:hideMark/>
+          </w:tcPr>
+          <w:p>
+            <w:pPr>
+              <w:rPr>
+                <w:lang w:val="en-US"/>
+              </w:rPr>
+            </w:pPr>
+            <w:r>
+              <w:rPr>
+                <w:lang w:val="en-US"/>
+              </w:rPr>
+              <w:t>5</w:t>
+            </w:r>
+          </w:p>
+        </w:tc>
+        <w:tc>
+          <w:tcPr>
+            <w:tcW w:w="3709" w:type="dxa"/>
+            <w:tcBorders>
+              <w:top w:val="single" w:sz="4" w:space="0" w:color="auto"/>
+              <w:left w:val="single" w:sz="4" w:space="0" w:color="auto"/>
+              <w:bottom w:val="single" w:sz="4" w:space="0" w:color="auto"/>
+              <w:right w:val="single" w:sz="4" w:space="0" w:color="auto"/>
+            </w:tcBorders>
+            <w:hideMark/>
+          </w:tcPr>
+          <w:p>
+            <w:pPr>
+              <w:rPr>
+                <w:lang w:val="en-US"/>
+              </w:rPr>
+            </w:pPr>
+            <w:r>
+              <w:rPr>
+                <w:highlight w:val="green"/>
+                <w:lang w:val="en-US"/>
+              </w:rPr>
+              <w:t>Good Code</w:t>
+            </w:r>
+          </w:p>
+        </w:tc>
+        <w:tc>
+          <w:tcPr>
+            <w:tcW w:w="798" w:type="dxa"/>
+            <w:tcBorders>
+              <w:top w:val="single" w:sz="4" w:space="0" w:color="auto"/>
+              <w:left w:val="single" w:sz="4" w:space="0" w:color="auto"/>
+              <w:bottom w:val="single" w:sz="4" w:space="0" w:color="auto"/>
+              <w:right w:val="single" w:sz="4" w:space="0" w:color="auto"/>
+            </w:tcBorders>
+            <w:hideMark/>
+          </w:tcPr>
+          <w:p>
+            <w:pPr>
+              <w:rPr>
+                <w:lang w:val="en-US"/>
+              </w:rPr>
+            </w:pPr>
+            <w:r>
+              <w:rPr>
+                <w:lang w:val="en-US"/>
+              </w:rPr>
+              <w:t>20</w:t>
+            </w:r>
+          </w:p>
+        </w:tc>
+      </w:tr>
+      <w:tr>
+        <w:tc>
+          <w:tcPr>
+            <w:tcW w:w="3681" w:type="dxa"/>
+            <w:tcBorders>
+              <w:top w:val="single" w:sz="4" w:space="0" w:color="auto"/>
+              <w:left w:val="single" w:sz="4" w:space="0" w:color="auto"/>
+              <w:bottom w:val="single" w:sz="4" w:space="0" w:color="auto"/>
+              <w:right w:val="single" w:sz="4" w:space="0" w:color="auto"/>
+            </w:tcBorders>
+            <w:hideMark/>
+          </w:tcPr>
+          <w:p>
+            <w:pPr>
+              <w:rPr>
+                <w:lang w:val="en-US"/>
+              </w:rPr>
+            </w:pPr>
+            <w:r>
+              <w:rPr>
+                <w:highlight w:val="green"/>
+                <w:lang w:val="en-US"/>
+              </w:rPr>
+              <w:t>Stable Framerate</w:t>
+            </w:r>
+          </w:p>
+        </w:tc>
+        <w:tc>
+          <w:tcPr>
+            <w:tcW w:w="827" w:type="dxa"/>
+            <w:tcBorders>
+              <w:top w:val="single" w:sz="4" w:space="0" w:color="auto"/>
+              <w:left w:val="single" w:sz="4" w:space="0" w:color="auto"/>
+              <w:bottom w:val="single" w:sz="4" w:space="0" w:color="auto"/>
+              <w:right w:val="single" w:sz="4" w:space="0" w:color="auto"/>
+            </w:tcBorders>
+            <w:hideMark/>
+          </w:tcPr>
+          <w:p>
+            <w:pPr>
+              <w:rPr>
+                <w:lang w:val="en-US"/>
+              </w:rPr>
+            </w:pPr>
+            <w:r>
+              <w:rPr>
+                <w:lang w:val="en-US"/>
+              </w:rPr>
+              <w:t>15</w:t>
+            </w:r>
+          </w:p>
+        </w:tc>
+        <w:tc>
+          <w:tcPr>
+            <w:tcW w:w="3709" w:type="dxa"/>
+            <w:tcBorders>
+              <w:top w:val="single" w:sz="4" w:space="0" w:color="auto"/>
+              <w:left w:val="single" w:sz="4" w:space="0" w:color="auto"/>
+              <w:bottom w:val="single" w:sz="4" w:space="0" w:color="auto"/>
+              <w:right w:val="single" w:sz="4" w:space="0" w:color="auto"/>
+            </w:tcBorders>
+          </w:tcPr>
+          <w:p>
+            <w:pPr>
+              <w:rPr>
+                <w:lang w:val="en-US"/>
+              </w:rPr>
+            </w:pPr>
+          </w:p>
+        </w:tc>
+        <w:tc>
+          <w:tcPr>
+            <w:tcW w:w="798" w:type="dxa"/>
+            <w:tcBorders>
+              <w:top w:val="single" w:sz="4" w:space="0" w:color="auto"/>
+              <w:left w:val="single" w:sz="4" w:space="0" w:color="auto"/>
+              <w:bottom w:val="single" w:sz="4" w:space="0" w:color="auto"/>
+              <w:right w:val="single" w:sz="4" w:space="0" w:color="auto"/>
+            </w:tcBorders>
+          </w:tcPr>
+          <w:p>
+            <w:pPr>
+              <w:rPr>
+                <w:lang w:val="en-US"/>
+              </w:rPr>
+            </w:pPr>
+          </w:p>
+        </w:tc>
+      </w:tr>
+      <w:tr>
+        <w:tc>
+          <w:tcPr>
+            <w:tcW w:w="3681" w:type="dxa"/>
+            <w:tcBorders>
+              <w:top w:val="single" w:sz="4" w:space="0" w:color="auto"/>
+              <w:left w:val="single" w:sz="4" w:space="0" w:color="auto"/>
+              <w:bottom w:val="single" w:sz="4" w:space="0" w:color="auto"/>
+              <w:right w:val="single" w:sz="4" w:space="0" w:color="auto"/>
+            </w:tcBorders>
+            <w:hideMark/>
+          </w:tcPr>
+          <w:p>
+            <w:pPr>
+              <w:rPr>
+                <w:lang w:val="en-US"/>
+              </w:rPr>
+            </w:pPr>
+            <w:r>
+              <w:rPr>
+                <w:highlight w:val="yellow"/>
+                <w:lang w:val="en-US"/>
+              </w:rPr>
+              <w:t>Multiple Simulation</w:t>
+            </w:r>
+          </w:p>
+        </w:tc>
+        <w:tc>
+          <w:tcPr>
+            <w:tcW w:w="827" w:type="dxa"/>
+            <w:tcBorders>
+              <w:top w:val="single" w:sz="4" w:space="0" w:color="auto"/>
+              <w:left w:val="single" w:sz="4" w:space="0" w:color="auto"/>
+              <w:bottom w:val="single" w:sz="4" w:space="0" w:color="auto"/>
+              <w:right w:val="single" w:sz="4" w:space="0" w:color="auto"/>
+            </w:tcBorders>
+            <w:hideMark/>
+          </w:tcPr>
+          <w:p>
+            <w:pPr>
+              <w:rPr>
+                <w:lang w:val="en-US"/>
+              </w:rPr>
+            </w:pPr>
+            <w:r>
+              <w:rPr>
+                <w:lang w:val="en-US"/>
+              </w:rPr>
+              <w:t>5</w:t>
+            </w:r>
+          </w:p>
+        </w:tc>
+        <w:tc>
+          <w:tcPr>
+            <w:tcW w:w="3709" w:type="dxa"/>
+            <w:tcBorders>
+              <w:top w:val="single" w:sz="4" w:space="0" w:color="auto"/>
+              <w:left w:val="single" w:sz="4" w:space="0" w:color="auto"/>
+              <w:bottom w:val="single" w:sz="4" w:space="0" w:color="auto"/>
+              <w:right w:val="single" w:sz="4" w:space="0" w:color="auto"/>
+            </w:tcBorders>
+          </w:tcPr>
+          <w:p>
+            <w:pPr>
+              <w:rPr>
+                <w:lang w:val="en-US"/>
+              </w:rPr>
+            </w:pPr>
+          </w:p>
+        </w:tc>
+        <w:tc>
+          <w:tcPr>
+            <w:tcW w:w="798" w:type="dxa"/>
+            <w:tcBorders>
+              <w:top w:val="single" w:sz="4" w:space="0" w:color="auto"/>
+              <w:left w:val="single" w:sz="4" w:space="0" w:color="auto"/>
+              <w:bottom w:val="single" w:sz="4" w:space="0" w:color="auto"/>
+              <w:right w:val="single" w:sz="4" w:space="0" w:color="auto"/>
+            </w:tcBorders>
+          </w:tcPr>
+          <w:p>
+            <w:pPr>
+              <w:rPr>
+                <w:lang w:val="en-US"/>
+              </w:rPr>
+            </w:pPr>
+          </w:p>
+        </w:tc>
+      </w:tr>
+      <w:tr>
+        <w:tc>
+          <w:tcPr>
+            <w:tcW w:w="3681" w:type="dxa"/>
+            <w:tcBorders>
+              <w:top w:val="single" w:sz="4" w:space="0" w:color="auto"/>
+              <w:left w:val="single" w:sz="4" w:space="0" w:color="auto"/>
+              <w:bottom w:val="single" w:sz="4" w:space="0" w:color="auto"/>
+              <w:right w:val="single" w:sz="4" w:space="0" w:color="auto"/>
+            </w:tcBorders>
+            <w:hideMark/>
+          </w:tcPr>
+          <w:p>
+            <w:pPr>
+              <w:rPr>
+                <w:lang w:val="en-US"/>
+              </w:rPr>
+            </w:pPr>
+            <w:r>
+              <w:rPr>
+                <w:highlight w:val="yellow"/>
+                <w:lang w:val="en-US"/>
+              </w:rPr>
+              <w:t>Visually Appealing</w:t>
+            </w:r>
+          </w:p>
+        </w:tc>
+        <w:tc>
+          <w:tcPr>
+            <w:tcW w:w="827" w:type="dxa"/>
+            <w:tcBorders>
+              <w:top w:val="single" w:sz="4" w:space="0" w:color="auto"/>
+              <w:left w:val="single" w:sz="4" w:space="0" w:color="auto"/>
+              <w:bottom w:val="single" w:sz="4" w:space="0" w:color="auto"/>
+              <w:right w:val="single" w:sz="4" w:space="0" w:color="auto"/>
+            </w:tcBorders>
+            <w:hideMark/>
+          </w:tcPr>
+          <w:p>
+            <w:pPr>
+              <w:rPr>
+                <w:lang w:val="en-US"/>
+              </w:rPr>
+            </w:pPr>
+            <w:r>
+              <w:rPr>
+                <w:lang w:val="en-US"/>
+              </w:rPr>
+              <w:t>5</w:t>
+            </w:r>
+          </w:p>
+        </w:tc>
+        <w:tc>
+          <w:tcPr>
+            <w:tcW w:w="3709" w:type="dxa"/>
+            <w:tcBorders>
+              <w:top w:val="single" w:sz="4" w:space="0" w:color="auto"/>
+              <w:left w:val="single" w:sz="4" w:space="0" w:color="auto"/>
+              <w:bottom w:val="single" w:sz="4" w:space="0" w:color="auto"/>
+              <w:right w:val="single" w:sz="4" w:space="0" w:color="auto"/>
+            </w:tcBorders>
+          </w:tcPr>
+          <w:p>
+            <w:pPr>
+              <w:rPr>
+                <w:lang w:val="en-US"/>
+              </w:rPr>
+            </w:pPr>
+          </w:p>
+        </w:tc>
+        <w:tc>
+          <w:tcPr>
+            <w:tcW w:w="798" w:type="dxa"/>
+            <w:tcBorders>
+              <w:top w:val="single" w:sz="4" w:space="0" w:color="auto"/>
+              <w:left w:val="single" w:sz="4" w:space="0" w:color="auto"/>
+              <w:bottom w:val="single" w:sz="4" w:space="0" w:color="auto"/>
+              <w:right w:val="single" w:sz="4" w:space="0" w:color="auto"/>
+            </w:tcBorders>
+          </w:tcPr>
+          <w:p>
+            <w:pPr>
+              <w:rPr>
+                <w:lang w:val="en-US"/>
+              </w:rPr>
+            </w:pPr>
+          </w:p>
+        </w:tc>
+      </w:tr>
+      <w:tr>
+        <w:tc>
+          <w:tcPr>
+            <w:tcW w:w="3681" w:type="dxa"/>
+            <w:tcBorders>
+              <w:top w:val="single" w:sz="4" w:space="0" w:color="auto"/>
+              <w:left w:val="single" w:sz="4" w:space="0" w:color="auto"/>
+              <w:bottom w:val="single" w:sz="4" w:space="0" w:color="auto"/>
+              <w:right w:val="single" w:sz="4" w:space="0" w:color="auto"/>
+            </w:tcBorders>
+            <w:hideMark/>
+          </w:tcPr>
+          <w:p>
+            <w:pPr>
+              <w:rPr>
+                <w:lang w:val="en-US"/>
+              </w:rPr>
+            </w:pPr>
+            <w:r>
+              <w:rPr>
+                <w:b/>
+                <w:bCs/>
+                <w:lang w:val="en-US"/>
+              </w:rPr>
+              <w:t>Total</w:t>
+            </w:r>
+          </w:p>
+        </w:tc>
+        <w:tc>
+          <w:tcPr>
+            <w:tcW w:w="827" w:type="dxa"/>
+            <w:tcBorders>
+              <w:top w:val="single" w:sz="4" w:space="0" w:color="auto"/>
+              <w:left w:val="single" w:sz="4" w:space="0" w:color="auto"/>
+              <w:bottom w:val="single" w:sz="4" w:space="0" w:color="auto"/>
+              <w:right w:val="single" w:sz="4" w:space="0" w:color="auto"/>
+            </w:tcBorders>
+            <w:hideMark/>
+          </w:tcPr>
+          <w:p>
+            <w:pPr>
+              <w:rPr>
+                <w:lang w:val="en-US"/>
+              </w:rPr>
+            </w:pPr>
+            <w:r>
+              <w:rPr>
+                <w:lang w:val="en-US"/>
+              </w:rPr>
+              <w:t>50</w:t>
+            </w:r>
+          </w:p>
+        </w:tc>
+        <w:tc>
+          <w:tcPr>
+            <w:tcW w:w="3709" w:type="dxa"/>
+            <w:tcBorders>
+              <w:top w:val="single" w:sz="4" w:space="0" w:color="auto"/>
+              <w:left w:val="single" w:sz="4" w:space="0" w:color="auto"/>
+              <w:bottom w:val="single" w:sz="4" w:space="0" w:color="auto"/>
+              <w:right w:val="single" w:sz="4" w:space="0" w:color="auto"/>
+            </w:tcBorders>
+          </w:tcPr>
+          <w:p>
+            <w:pPr>
+              <w:rPr>
+                <w:lang w:val="en-US"/>
+              </w:rPr>
+            </w:pPr>
+          </w:p>
+        </w:tc>
+        <w:tc>
+          <w:tcPr>
+            <w:tcW w:w="798" w:type="dxa"/>
+            <w:tcBorders>
+              <w:top w:val="single" w:sz="4" w:space="0" w:color="auto"/>
+              <w:left w:val="single" w:sz="4" w:space="0" w:color="auto"/>
+              <w:bottom w:val="single" w:sz="4" w:space="0" w:color="auto"/>
+              <w:right w:val="single" w:sz="4" w:space="0" w:color="auto"/>
+            </w:tcBorders>
+            <w:hideMark/>
+          </w:tcPr>
+          <w:p>
+            <w:pPr>
+              <w:rPr>
+                <w:lang w:val="en-US"/>
+              </w:rPr>
+            </w:pPr>
+            <w:r>
+              <w:rPr>
+                <w:lang w:val="en-US"/>
+              </w:rPr>
+              <w:t>50</w:t>
             </w:r>
           </w:p>
         </w:tc>
@@ -836,6 +1740,7 @@
     <w:lsdException w:name="HTML Sample" w:semiHidden="1" w:unhideWhenUsed="1"/>
     <w:lsdException w:name="HTML Typewriter" w:semiHidden="1" w:unhideWhenUsed="1"/>
     <w:lsdException w:name="HTML Variable" w:semiHidden="1" w:unhideWhenUsed="1"/>
+    <w:lsdException w:name="Normal Table" w:semiHidden="1" w:unhideWhenUsed="1"/>
     <w:lsdException w:name="annotation subject" w:semiHidden="1" w:unhideWhenUsed="1"/>
     <w:lsdException w:name="No List" w:semiHidden="1" w:unhideWhenUsed="1"/>
     <w:lsdException w:name="Outline List 1" w:semiHidden="1" w:unhideWhenUsed="1"/>
@@ -882,8 +1787,10 @@
     <w:lsdException w:name="Table Subtle 2" w:semiHidden="1" w:unhideWhenUsed="1"/>
     <w:lsdException w:name="Table Web 1" w:semiHidden="1" w:unhideWhenUsed="1"/>
     <w:lsdException w:name="Table Web 2" w:semiHidden="1" w:unhideWhenUsed="1"/>
+    <w:lsdException w:name="Table Web 3" w:semiHidden="1" w:unhideWhenUsed="1"/>
     <w:lsdException w:name="Balloon Text" w:semiHidden="1" w:unhideWhenUsed="1"/>
     <w:lsdException w:name="Table Grid" w:uiPriority="39"/>
+    <w:lsdException w:name="Table Theme" w:semiHidden="1" w:unhideWhenUsed="1"/>
     <w:lsdException w:name="Placeholder Text" w:semiHidden="1"/>
     <w:lsdException w:name="No Spacing" w:uiPriority="1" w:qFormat="1"/>
     <w:lsdException w:name="Light Shading" w:uiPriority="60"/>

</xml_diff>